<commit_message>
Updated YAML to include hidden imports and dependencies for Windows build + KIVY imports 2
</commit_message>
<xml_diff>
--- a/filldoc.docx
+++ b/filldoc.docx
@@ -43,14 +43,16 @@
     <w:p>
       <w:pPr>
         <w:rPr>
-          <w:rFonts w:ascii="Tahoma" w:hAnsi="Tahoma" w:cs="Tahoma"/>
+          <w:rFonts w:ascii="Tahoma" w:hAnsi="Tahoma"/>
           <w:color w:val="00B050"/>
-        </w:rPr>
-      </w:pPr>
-      <w:r>
-        <w:rPr>
-          <w:rStyle w:val="Style6"/>
+          <w:sz w:val="28"/>
+        </w:rPr>
+      </w:pPr>
+      <w:r>
+        <w:rPr>
+          <w:rFonts w:ascii="Tahoma" w:hAnsi="Tahoma"/>
           <w:color w:val="00B050"/>
+          <w:sz w:val="28"/>
         </w:rPr>
         <w:t>1</w:t>
       </w:r>
@@ -167,17 +169,10 @@
     </w:p>
     <w:p>
       <w:pPr>
-        <w:tabs>
-          <w:tab w:val="left" w:pos="2790"/>
-        </w:tabs>
-        <w:spacing w:line="360" w:lineRule="auto"/>
-        <w:ind w:firstLine="720"/>
-        <w:contextualSpacing/>
-        <w:jc w:val="both"/>
-        <w:rPr>
-          <w:rFonts w:ascii="Tahoma" w:hAnsi="Tahoma" w:cs="Tahoma"/>
-          <w:sz w:val="28"/>
-          <w:szCs w:val="28"/>
+        <w:rPr>
+          <w:rFonts w:ascii="Tahoma" w:hAnsi="Tahoma"/>
+          <w:color w:val="00B050"/>
+          <w:sz w:val="28"/>
         </w:rPr>
       </w:pPr>
       <w:r>
@@ -208,8 +203,9 @@
       </w:r>
       <w:r>
         <w:rPr>
-          <w:rStyle w:val="Style6"/>
+          <w:rFonts w:ascii="Tahoma" w:hAnsi="Tahoma"/>
           <w:color w:val="00B050"/>
+          <w:sz w:val="28"/>
         </w:rPr>
         <w:t>2</w:t>
       </w:r>
@@ -232,32 +228,41 @@
       </w:r>
       <w:r>
         <w:rPr>
-          <w:rStyle w:val="Style6"/>
+          <w:rFonts w:ascii="Tahoma" w:hAnsi="Tahoma"/>
           <w:color w:val="00B050"/>
+          <w:sz w:val="28"/>
         </w:rPr>
         <w:t>3</w:t>
       </w:r>
       <w:r>
         <w:rPr>
-          <w:rFonts w:ascii="Tahoma" w:hAnsi="Tahoma" w:cs="Tahoma"/>
-          <w:sz w:val="28"/>
-          <w:szCs w:val="28"/>
-        </w:rPr>
-        <w:t xml:space="preserve"> will be handing over </w:t>
-      </w:r>
-      <w:r>
-        <w:rPr>
-          <w:rStyle w:val="Style6"/>
+          <w:rFonts w:ascii="Tahoma" w:hAnsi="Tahoma"/>
           <w:color w:val="00B050"/>
+          <w:sz w:val="28"/>
+        </w:rPr>
+        <w:t xml:space="preserve"> </w:t>
+      </w:r>
+      <w:r>
+        <w:rPr>
+          <w:rFonts w:ascii="Tahoma" w:hAnsi="Tahoma" w:cs="Tahoma"/>
+          <w:sz w:val="28"/>
+          <w:szCs w:val="28"/>
+        </w:rPr>
+        <w:t xml:space="preserve">will be handing over </w:t>
+      </w:r>
+      <w:r>
+        <w:rPr>
+          <w:rFonts w:ascii="Tahoma" w:hAnsi="Tahoma"/>
+          <w:color w:val="00B050"/>
+          <w:sz w:val="28"/>
         </w:rPr>
         <w:t>4</w:t>
       </w:r>
       <w:r>
         <w:rPr>
-          <w:rFonts w:ascii="Tahoma" w:hAnsi="Tahoma" w:cs="Tahoma"/>
+          <w:rFonts w:ascii="Tahoma" w:hAnsi="Tahoma"/>
           <w:color w:val="00B050"/>
           <w:sz w:val="28"/>
-          <w:szCs w:val="28"/>
         </w:rPr>
         <w:t xml:space="preserve"> </w:t>
       </w:r>
@@ -272,17 +277,17 @@
       </w:r>
       <w:r>
         <w:rPr>
-          <w:rStyle w:val="Style6"/>
+          <w:rFonts w:ascii="Tahoma" w:hAnsi="Tahoma"/>
           <w:color w:val="00B050"/>
+          <w:sz w:val="28"/>
         </w:rPr>
         <w:t>5</w:t>
       </w:r>
       <w:r>
         <w:rPr>
-          <w:rFonts w:ascii="Tahoma" w:hAnsi="Tahoma" w:cs="Tahoma"/>
+          <w:rFonts w:ascii="Tahoma" w:hAnsi="Tahoma"/>
           <w:color w:val="00B050"/>
           <w:sz w:val="28"/>
-          <w:szCs w:val="28"/>
         </w:rPr>
         <w:t xml:space="preserve"> </w:t>
       </w:r>
@@ -477,12 +482,14 @@
           <w:rFonts w:ascii="Tahoma" w:hAnsi="Tahoma" w:cs="Tahoma"/>
         </w:rPr>
       </w:pPr>
+      <w:proofErr w:type="spellStart"/>
       <w:r>
         <w:rPr>
           <w:rFonts w:ascii="Tahoma" w:hAnsi="Tahoma" w:cs="Tahoma"/>
         </w:rPr>
         <w:t>Adminstrateur</w:t>
       </w:r>
+      <w:proofErr w:type="spellEnd"/>
     </w:p>
     <w:p>
       <w:pPr>
@@ -656,8 +663,21 @@
         <w:sz w:val="22"/>
         <w:szCs w:val="22"/>
       </w:rPr>
-      <w:t>the OFFICE General of the TRADE of new york</w:t>
+      <w:t xml:space="preserve">the OFFICE General of the TRADE of new </w:t>
     </w:r>
+    <w:proofErr w:type="spellStart"/>
+    <w:r>
+      <w:rPr>
+        <w:b/>
+        <w:bCs/>
+        <w:smallCaps/>
+        <w:spacing w:val="38"/>
+        <w:sz w:val="22"/>
+        <w:szCs w:val="22"/>
+      </w:rPr>
+      <w:t>york</w:t>
+    </w:r>
+    <w:proofErr w:type="spellEnd"/>
   </w:p>
   <w:p>
     <w:pPr>
@@ -819,8 +839,21 @@
         <w:sz w:val="22"/>
         <w:szCs w:val="22"/>
       </w:rPr>
-      <w:t>the OFFICE General of the TRADE of new york</w:t>
+      <w:t xml:space="preserve">the OFFICE General of the TRADE of new </w:t>
     </w:r>
+    <w:proofErr w:type="spellStart"/>
+    <w:r>
+      <w:rPr>
+        <w:b/>
+        <w:bCs/>
+        <w:smallCaps/>
+        <w:spacing w:val="38"/>
+        <w:sz w:val="22"/>
+        <w:szCs w:val="22"/>
+      </w:rPr>
+      <w:t>york</w:t>
+    </w:r>
+    <w:proofErr w:type="spellEnd"/>
   </w:p>
   <w:p>
     <w:pPr>

</xml_diff>